<commit_message>
Revise Chapter 16: apply language example formatting, update homework
Co-Authored-By: Claude Opus 4.6 <noreply@anthropic.com>
</commit_message>
<xml_diff>
--- a/Homework/Chapter 16 Homework.docx
+++ b/Homework/Chapter 16 Homework.docx
@@ -50,7 +50,67 @@
         <w:t xml:space="preserve">Section 1: </w:t>
       </w:r>
       <w:r>
-        <w:t>Questions (~110 min)</w:t>
+        <w:t>Part 1: Nonfinite Verb Forms (~20 min)</w:t>
+      </w:r>
+    </w:p>
+    <w:p>
+      <w:pPr>
+        <w:ind w:left="360"/>
+        <w:spacing w:before="0" w:after="40"/>
+      </w:pPr>
+      <w:r>
+        <w:rPr>
+          <w:b/>
+        </w:rPr>
+        <w:t xml:space="preserve">Section 2: </w:t>
+      </w:r>
+      <w:r>
+        <w:t>Part 2: Complement Clauses (~15 min)</w:t>
+      </w:r>
+    </w:p>
+    <w:p>
+      <w:pPr>
+        <w:ind w:left="360"/>
+        <w:spacing w:before="0" w:after="40"/>
+      </w:pPr>
+      <w:r>
+        <w:rPr>
+          <w:b/>
+        </w:rPr>
+        <w:t xml:space="preserve">Section 3: </w:t>
+      </w:r>
+      <w:r>
+        <w:t>Part 3: Special Constructions (~15 min)</w:t>
+      </w:r>
+    </w:p>
+    <w:p>
+      <w:pPr>
+        <w:ind w:left="360"/>
+        <w:spacing w:before="0" w:after="40"/>
+      </w:pPr>
+      <w:r>
+        <w:rPr>
+          <w:b/>
+        </w:rPr>
+        <w:t xml:space="preserve">Section 4: </w:t>
+      </w:r>
+      <w:r>
+        <w:t>Part 4: Coordination and Revision (~30 min)</w:t>
+      </w:r>
+    </w:p>
+    <w:p>
+      <w:pPr>
+        <w:ind w:left="360"/>
+        <w:spacing w:before="0" w:after="40"/>
+      </w:pPr>
+      <w:r>
+        <w:rPr>
+          <w:b/>
+        </w:rPr>
+        <w:t xml:space="preserve">Section 5: </w:t>
+      </w:r>
+      <w:r>
+        <w:t>Part 5: Passage Analysis (~30 min)</w:t>
       </w:r>
     </w:p>
     <w:p>
@@ -78,30 +138,34 @@
     </w:p>
     <w:p>
       <w:pPr>
-        <w:spacing w:before="0" w:after="60"/>
+        <w:spacing w:before="240" w:after="120"/>
       </w:pPr>
       <w:r>
         <w:rPr>
-          <w:i/>
+          <w:b/>
+          <w:sz w:val="24"/>
         </w:rPr>
-        <w:t>Instructions:</w:t>
-      </w:r>
-      <w:r>
-        <w:t xml:space="preserve"> Identify and classify the underlined elements in each sentence.</w:t>
+        <w:t>Section 1: Part 1: Nonfinite Verb Forms</w:t>
       </w:r>
     </w:p>
     <w:p>
       <w:pPr>
-        <w:spacing w:before="120" w:after="60"/>
+        <w:spacing w:before="180" w:after="60"/>
       </w:pPr>
       <w:r>
         <w:rPr>
           <w:b/>
+          <w:i/>
         </w:rPr>
-        <w:t xml:space="preserve">0.A  </w:t>
+        <w:t>Instructions</w:t>
       </w:r>
+    </w:p>
+    <w:p>
+      <w:pPr>
+        <w:spacing w:before="0" w:after="60"/>
+      </w:pPr>
       <w:r>
-        <w:t xml:space="preserve"> Identify each nonfinite form as </w:t>
+        <w:t xml:space="preserve">Identify each nonfinite form as </w:t>
       </w:r>
       <w:r>
         <w:rPr>
@@ -128,7 +192,45 @@
         <w:t>participle</w:t>
       </w:r>
       <w:r>
-        <w:t>:</w:t>
+        <w:t>.</w:t>
+      </w:r>
+    </w:p>
+    <w:p>
+      <w:pPr>
+        <w:spacing w:before="180" w:after="60"/>
+      </w:pPr>
+      <w:r>
+        <w:rPr>
+          <w:b/>
+          <w:i/>
+        </w:rPr>
+        <w:t>Example (completed)</w:t>
+      </w:r>
+    </w:p>
+    <w:p>
+      <w:pPr>
+        <w:spacing w:before="120" w:after="60"/>
+      </w:pPr>
+      <w:r>
+        <w:rPr>
+          <w:b/>
+        </w:rPr>
+        <w:t xml:space="preserve">1.A  </w:t>
+      </w:r>
+      <w:r>
+        <w:t xml:space="preserve"> </w:t>
+      </w:r>
+      <w:r>
+        <w:t xml:space="preserve">She wants </w:t>
+      </w:r>
+      <w:r>
+        <w:rPr>
+          <w:i/>
+        </w:rPr>
+        <w:t>to leave</w:t>
+      </w:r>
+      <w:r>
+        <w:t xml:space="preserve"> immediately.</w:t>
       </w:r>
     </w:p>
     <w:p>
@@ -149,69 +251,31 @@
         <w:spacing w:before="0" w:after="60"/>
       </w:pPr>
       <w:r>
-        <w:t xml:space="preserve">a) </w:t>
+        <w:t xml:space="preserve">Answer: </w:t>
       </w:r>
       <w:r>
-        <w:rPr>
-          <w:i/>
-        </w:rPr>
-        <w:t>She wants to leave immediately.</w:t>
+        <w:t>to leave</w:t>
+      </w:r>
+      <w:r>
+        <w:t xml:space="preserve"> — infinitive (to-infinitive, complement of </w:t>
+      </w:r>
+      <w:r>
+        <w:t>wants</w:t>
+      </w:r>
+      <w:r>
+        <w:t>)</w:t>
       </w:r>
     </w:p>
     <w:p>
       <w:pPr>
-        <w:spacing w:before="0" w:after="60"/>
+        <w:spacing w:before="180" w:after="60"/>
       </w:pPr>
       <w:r>
-        <w:t xml:space="preserve">b) </w:t>
-      </w:r>
-      <w:r>
         <w:rPr>
+          <w:b/>
           <w:i/>
         </w:rPr>
-        <w:t>Swimming is excellent exercise.</w:t>
-      </w:r>
-    </w:p>
-    <w:p>
-      <w:pPr>
-        <w:spacing w:before="0" w:after="60"/>
-      </w:pPr>
-      <w:r>
-        <w:t xml:space="preserve">c) </w:t>
-      </w:r>
-      <w:r>
-        <w:rPr>
-          <w:i/>
-        </w:rPr>
-        <w:t>The broken window needs repair.</w:t>
-      </w:r>
-    </w:p>
-    <w:p>
-      <w:pPr>
-        <w:spacing w:before="0" w:after="60"/>
-      </w:pPr>
-      <w:r>
-        <w:t xml:space="preserve">d) </w:t>
-      </w:r>
-      <w:r>
-        <w:rPr>
-          <w:i/>
-        </w:rPr>
-        <w:t>I saw him running toward the door.</w:t>
-      </w:r>
-    </w:p>
-    <w:p>
-      <w:pPr>
-        <w:spacing w:before="0" w:after="60"/>
-      </w:pPr>
-      <w:r>
-        <w:t xml:space="preserve">e) </w:t>
-      </w:r>
-      <w:r>
-        <w:rPr>
-          <w:i/>
-        </w:rPr>
-        <w:t>They made her apologize.</w:t>
+        <w:t>Exercises</w:t>
       </w:r>
     </w:p>
     <w:p>
@@ -222,10 +286,19 @@
         <w:rPr>
           <w:b/>
         </w:rPr>
-        <w:t xml:space="preserve">0.B  </w:t>
+        <w:t xml:space="preserve">1.B  </w:t>
       </w:r>
       <w:r>
-        <w:t xml:space="preserve"> Identify each complement clause and its type (that-clause, infinitive clause, gerund clause, or wh-clause):</w:t>
+        <w:t xml:space="preserve"> </w:t>
+      </w:r>
+      <w:r>
+        <w:rPr>
+          <w:i/>
+        </w:rPr>
+        <w:t>Swimming</w:t>
+      </w:r>
+      <w:r>
+        <w:t xml:space="preserve"> is excellent exercise.</w:t>
       </w:r>
     </w:p>
     <w:p>
@@ -243,72 +316,41 @@
     </w:p>
     <w:p>
       <w:pPr>
-        <w:spacing w:before="0" w:after="60"/>
+        <w:spacing w:before="120" w:after="60"/>
       </w:pPr>
       <w:r>
-        <w:t xml:space="preserve">a) </w:t>
+        <w:rPr>
+          <w:b/>
+        </w:rPr>
+        <w:t xml:space="preserve">1.C  </w:t>
+      </w:r>
+      <w:r>
+        <w:t xml:space="preserve"> </w:t>
+      </w:r>
+      <w:r>
+        <w:t xml:space="preserve">The </w:t>
       </w:r>
       <w:r>
         <w:rPr>
           <w:i/>
         </w:rPr>
-        <w:t>She believes that honesty matters.</w:t>
+        <w:t>broken</w:t>
+      </w:r>
+      <w:r>
+        <w:t xml:space="preserve"> window needs repair.</w:t>
       </w:r>
     </w:p>
     <w:p>
       <w:pPr>
-        <w:spacing w:before="0" w:after="60"/>
-      </w:pPr>
-      <w:r>
-        <w:t xml:space="preserve">b) </w:t>
-      </w:r>
-      <w:r>
-        <w:rPr>
-          <w:i/>
-        </w:rPr>
-        <w:t>He wants to succeed in his career.</w:t>
-      </w:r>
-    </w:p>
-    <w:p>
-      <w:pPr>
-        <w:spacing w:before="0" w:after="60"/>
-      </w:pPr>
-      <w:r>
-        <w:t xml:space="preserve">c) </w:t>
-      </w:r>
-      <w:r>
-        <w:rPr>
-          <w:i/>
-        </w:rPr>
-        <w:t>I wonder what she meant.</w:t>
-      </w:r>
-    </w:p>
-    <w:p>
-      <w:pPr>
-        <w:spacing w:before="0" w:after="60"/>
-      </w:pPr>
-      <w:r>
-        <w:t xml:space="preserve">d) </w:t>
-      </w:r>
-      <w:r>
-        <w:rPr>
-          <w:i/>
-        </w:rPr>
-        <w:t>She enjoys reading novels.</w:t>
-      </w:r>
-    </w:p>
-    <w:p>
-      <w:pPr>
-        <w:spacing w:before="0" w:after="60"/>
+        <w:ind w:left="504"/>
+        <w:spacing w:before="0" w:after="240"/>
       </w:pPr>
       <w:r>
         <w:rPr>
           <w:i/>
+          <w:color w:val="808080"/>
         </w:rPr>
-        <w:t>Instructions:</w:t>
-      </w:r>
-      <w:r>
-        <w:t xml:space="preserve"> Identify the construction type (cleft, existential, extraposition, or topicalization) and explain what effect it creates.</w:t>
+        <w:t>[Your answer here]</w:t>
       </w:r>
     </w:p>
     <w:p>
@@ -319,7 +361,85 @@
         <w:rPr>
           <w:b/>
         </w:rPr>
-        <w:t xml:space="preserve">0.C  </w:t>
+        <w:t xml:space="preserve">1.D  </w:t>
+      </w:r>
+      <w:r>
+        <w:t xml:space="preserve"> </w:t>
+      </w:r>
+      <w:r>
+        <w:t xml:space="preserve">I saw him </w:t>
+      </w:r>
+      <w:r>
+        <w:rPr>
+          <w:i/>
+        </w:rPr>
+        <w:t>running</w:t>
+      </w:r>
+      <w:r>
+        <w:t xml:space="preserve"> toward the door.</w:t>
+      </w:r>
+    </w:p>
+    <w:p>
+      <w:pPr>
+        <w:ind w:left="504"/>
+        <w:spacing w:before="0" w:after="240"/>
+      </w:pPr>
+      <w:r>
+        <w:rPr>
+          <w:i/>
+          <w:color w:val="808080"/>
+        </w:rPr>
+        <w:t>[Your answer here]</w:t>
+      </w:r>
+    </w:p>
+    <w:p>
+      <w:pPr>
+        <w:spacing w:before="120" w:after="60"/>
+      </w:pPr>
+      <w:r>
+        <w:rPr>
+          <w:b/>
+        </w:rPr>
+        <w:t xml:space="preserve">1.E  </w:t>
+      </w:r>
+      <w:r>
+        <w:t xml:space="preserve"> </w:t>
+      </w:r>
+      <w:r>
+        <w:t xml:space="preserve">They made her </w:t>
+      </w:r>
+      <w:r>
+        <w:rPr>
+          <w:i/>
+        </w:rPr>
+        <w:t>apologize</w:t>
+      </w:r>
+      <w:r>
+        <w:t>.</w:t>
+      </w:r>
+    </w:p>
+    <w:p>
+      <w:pPr>
+        <w:ind w:left="504"/>
+        <w:spacing w:before="0" w:after="240"/>
+      </w:pPr>
+      <w:r>
+        <w:rPr>
+          <w:i/>
+          <w:color w:val="808080"/>
+        </w:rPr>
+        <w:t>[Your answer here]</w:t>
+      </w:r>
+    </w:p>
+    <w:p>
+      <w:pPr>
+        <w:spacing w:before="120" w:after="60"/>
+      </w:pPr>
+      <w:r>
+        <w:rPr>
+          <w:b/>
+        </w:rPr>
+        <w:t xml:space="preserve">1.F  </w:t>
       </w:r>
       <w:r>
         <w:t xml:space="preserve"> </w:t>
@@ -328,6 +448,319 @@
         <w:rPr>
           <w:i/>
         </w:rPr>
+        <w:t>Having finished</w:t>
+      </w:r>
+      <w:r>
+        <w:t xml:space="preserve"> the exam, she left the room.</w:t>
+      </w:r>
+    </w:p>
+    <w:p>
+      <w:pPr>
+        <w:ind w:left="504"/>
+        <w:spacing w:before="0" w:after="240"/>
+      </w:pPr>
+      <w:r>
+        <w:rPr>
+          <w:i/>
+          <w:color w:val="808080"/>
+        </w:rPr>
+        <w:t>[Your answer here]</w:t>
+      </w:r>
+    </w:p>
+    <w:p>
+      <w:pPr>
+        <w:spacing w:before="240" w:after="120"/>
+      </w:pPr>
+      <w:r>
+        <w:rPr>
+          <w:b/>
+          <w:sz w:val="24"/>
+        </w:rPr>
+        <w:t>Section 2: Part 2: Complement Clauses</w:t>
+      </w:r>
+    </w:p>
+    <w:p>
+      <w:pPr>
+        <w:spacing w:before="180" w:after="60"/>
+      </w:pPr>
+      <w:r>
+        <w:rPr>
+          <w:b/>
+          <w:i/>
+        </w:rPr>
+        <w:t>Instructions</w:t>
+      </w:r>
+    </w:p>
+    <w:p>
+      <w:pPr>
+        <w:spacing w:before="0" w:after="60"/>
+      </w:pPr>
+      <w:r>
+        <w:t xml:space="preserve">Identify the complement clause in each sentence and classify it as a </w:t>
+      </w:r>
+      <w:r>
+        <w:rPr>
+          <w:i/>
+        </w:rPr>
+        <w:t>that-clause</w:t>
+      </w:r>
+      <w:r>
+        <w:t xml:space="preserve">, </w:t>
+      </w:r>
+      <w:r>
+        <w:rPr>
+          <w:i/>
+        </w:rPr>
+        <w:t>infinitive clause</w:t>
+      </w:r>
+      <w:r>
+        <w:t xml:space="preserve">, </w:t>
+      </w:r>
+      <w:r>
+        <w:rPr>
+          <w:i/>
+        </w:rPr>
+        <w:t>gerund clause</w:t>
+      </w:r>
+      <w:r>
+        <w:t xml:space="preserve">, or </w:t>
+      </w:r>
+      <w:r>
+        <w:rPr>
+          <w:i/>
+        </w:rPr>
+        <w:t>wh-clause</w:t>
+      </w:r>
+      <w:r>
+        <w:t>.</w:t>
+      </w:r>
+    </w:p>
+    <w:p>
+      <w:pPr>
+        <w:spacing w:before="180" w:after="60"/>
+      </w:pPr>
+      <w:r>
+        <w:rPr>
+          <w:b/>
+          <w:i/>
+        </w:rPr>
+        <w:t>Exercises</w:t>
+      </w:r>
+    </w:p>
+    <w:p>
+      <w:pPr>
+        <w:spacing w:before="120" w:after="60"/>
+      </w:pPr>
+      <w:r>
+        <w:rPr>
+          <w:b/>
+        </w:rPr>
+        <w:t xml:space="preserve">2.A  </w:t>
+      </w:r>
+      <w:r>
+        <w:t xml:space="preserve"> </w:t>
+      </w:r>
+      <w:r>
+        <w:t>She believes that honesty matters.</w:t>
+      </w:r>
+    </w:p>
+    <w:p>
+      <w:pPr>
+        <w:ind w:left="504"/>
+        <w:spacing w:before="0" w:after="240"/>
+      </w:pPr>
+      <w:r>
+        <w:rPr>
+          <w:i/>
+          <w:color w:val="808080"/>
+        </w:rPr>
+        <w:t>[Your answer here]</w:t>
+      </w:r>
+    </w:p>
+    <w:p>
+      <w:pPr>
+        <w:spacing w:before="120" w:after="60"/>
+      </w:pPr>
+      <w:r>
+        <w:rPr>
+          <w:b/>
+        </w:rPr>
+        <w:t xml:space="preserve">2.B  </w:t>
+      </w:r>
+      <w:r>
+        <w:t xml:space="preserve"> </w:t>
+      </w:r>
+      <w:r>
+        <w:t>He wants to succeed in his career.</w:t>
+      </w:r>
+    </w:p>
+    <w:p>
+      <w:pPr>
+        <w:ind w:left="504"/>
+        <w:spacing w:before="0" w:after="240"/>
+      </w:pPr>
+      <w:r>
+        <w:rPr>
+          <w:i/>
+          <w:color w:val="808080"/>
+        </w:rPr>
+        <w:t>[Your answer here]</w:t>
+      </w:r>
+    </w:p>
+    <w:p>
+      <w:pPr>
+        <w:spacing w:before="120" w:after="60"/>
+      </w:pPr>
+      <w:r>
+        <w:rPr>
+          <w:b/>
+        </w:rPr>
+        <w:t xml:space="preserve">2.C  </w:t>
+      </w:r>
+      <w:r>
+        <w:t xml:space="preserve"> </w:t>
+      </w:r>
+      <w:r>
+        <w:t>I wonder what she meant.</w:t>
+      </w:r>
+    </w:p>
+    <w:p>
+      <w:pPr>
+        <w:ind w:left="504"/>
+        <w:spacing w:before="0" w:after="240"/>
+      </w:pPr>
+      <w:r>
+        <w:rPr>
+          <w:i/>
+          <w:color w:val="808080"/>
+        </w:rPr>
+        <w:t>[Your answer here]</w:t>
+      </w:r>
+    </w:p>
+    <w:p>
+      <w:pPr>
+        <w:spacing w:before="120" w:after="60"/>
+      </w:pPr>
+      <w:r>
+        <w:rPr>
+          <w:b/>
+        </w:rPr>
+        <w:t xml:space="preserve">2.D  </w:t>
+      </w:r>
+      <w:r>
+        <w:t xml:space="preserve"> </w:t>
+      </w:r>
+      <w:r>
+        <w:t>She enjoys reading novels.</w:t>
+      </w:r>
+    </w:p>
+    <w:p>
+      <w:pPr>
+        <w:ind w:left="504"/>
+        <w:spacing w:before="0" w:after="240"/>
+      </w:pPr>
+      <w:r>
+        <w:rPr>
+          <w:i/>
+          <w:color w:val="808080"/>
+        </w:rPr>
+        <w:t>[Your answer here]</w:t>
+      </w:r>
+    </w:p>
+    <w:p>
+      <w:pPr>
+        <w:spacing w:before="240" w:after="120"/>
+      </w:pPr>
+      <w:r>
+        <w:rPr>
+          <w:b/>
+          <w:sz w:val="24"/>
+        </w:rPr>
+        <w:t>Section 3: Part 3: Special Constructions</w:t>
+      </w:r>
+    </w:p>
+    <w:p>
+      <w:pPr>
+        <w:spacing w:before="180" w:after="60"/>
+      </w:pPr>
+      <w:r>
+        <w:rPr>
+          <w:b/>
+          <w:i/>
+        </w:rPr>
+        <w:t>Instructions</w:t>
+      </w:r>
+    </w:p>
+    <w:p>
+      <w:pPr>
+        <w:spacing w:before="0" w:after="60"/>
+      </w:pPr>
+      <w:r>
+        <w:t>Identify the construction type (</w:t>
+      </w:r>
+      <w:r>
+        <w:rPr>
+          <w:i/>
+        </w:rPr>
+        <w:t>cleft</w:t>
+      </w:r>
+      <w:r>
+        <w:t xml:space="preserve">, </w:t>
+      </w:r>
+      <w:r>
+        <w:rPr>
+          <w:i/>
+        </w:rPr>
+        <w:t>existential</w:t>
+      </w:r>
+      <w:r>
+        <w:t xml:space="preserve">, </w:t>
+      </w:r>
+      <w:r>
+        <w:rPr>
+          <w:i/>
+        </w:rPr>
+        <w:t>extraposition</w:t>
+      </w:r>
+      <w:r>
+        <w:t xml:space="preserve">, or </w:t>
+      </w:r>
+      <w:r>
+        <w:rPr>
+          <w:i/>
+        </w:rPr>
+        <w:t>topicalization</w:t>
+      </w:r>
+      <w:r>
+        <w:t>) and explain what effect it creates.</w:t>
+      </w:r>
+    </w:p>
+    <w:p>
+      <w:pPr>
+        <w:spacing w:before="180" w:after="60"/>
+      </w:pPr>
+      <w:r>
+        <w:rPr>
+          <w:b/>
+          <w:i/>
+        </w:rPr>
+        <w:t>Exercises</w:t>
+      </w:r>
+    </w:p>
+    <w:p>
+      <w:pPr>
+        <w:spacing w:before="120" w:after="60"/>
+      </w:pPr>
+      <w:r>
+        <w:rPr>
+          <w:b/>
+        </w:rPr>
+        <w:t xml:space="preserve">3.A  </w:t>
+      </w:r>
+      <w:r>
+        <w:t xml:space="preserve"> </w:t>
+      </w:r>
+      <w:r>
         <w:t>It was John who broke the window.</w:t>
       </w:r>
     </w:p>
@@ -368,15 +801,12 @@
         <w:rPr>
           <w:b/>
         </w:rPr>
-        <w:t xml:space="preserve">0.D  </w:t>
+        <w:t xml:space="preserve">3.B  </w:t>
       </w:r>
       <w:r>
         <w:t xml:space="preserve"> </w:t>
       </w:r>
       <w:r>
-        <w:rPr>
-          <w:i/>
-        </w:rPr>
         <w:t>There are three students waiting in the hall.</w:t>
       </w:r>
     </w:p>
@@ -417,15 +847,12 @@
         <w:rPr>
           <w:b/>
         </w:rPr>
-        <w:t xml:space="preserve">0.E  </w:t>
+        <w:t xml:space="preserve">3.C  </w:t>
       </w:r>
       <w:r>
         <w:t xml:space="preserve"> </w:t>
       </w:r>
       <w:r>
-        <w:rPr>
-          <w:i/>
-        </w:rPr>
         <w:t>It surprised everyone that she resigned.</w:t>
       </w:r>
     </w:p>
@@ -466,15 +893,12 @@
         <w:rPr>
           <w:b/>
         </w:rPr>
-        <w:t xml:space="preserve">0.F  </w:t>
+        <w:t xml:space="preserve">3.D  </w:t>
       </w:r>
       <w:r>
         <w:t xml:space="preserve"> </w:t>
       </w:r>
       <w:r>
-        <w:rPr>
-          <w:i/>
-        </w:rPr>
         <w:t>That movie, I never liked.</w:t>
       </w:r>
     </w:p>
@@ -509,16 +933,46 @@
     </w:p>
     <w:p>
       <w:pPr>
+        <w:spacing w:before="240" w:after="120"/>
+      </w:pPr>
+      <w:r>
+        <w:rPr>
+          <w:b/>
+          <w:sz w:val="24"/>
+        </w:rPr>
+        <w:t>Section 4: Part 4: Coordination and Revision</w:t>
+      </w:r>
+    </w:p>
+    <w:p>
+      <w:pPr>
+        <w:spacing w:before="180" w:after="60"/>
+      </w:pPr>
+      <w:r>
+        <w:rPr>
+          <w:b/>
+          <w:i/>
+        </w:rPr>
+        <w:t>Instructions</w:t>
+      </w:r>
+    </w:p>
+    <w:p>
+      <w:pPr>
         <w:spacing w:before="0" w:after="60"/>
       </w:pPr>
       <w:r>
+        <w:t>Revise each sentence to correct the parallelism error or to create the specified construction.</w:t>
+      </w:r>
+    </w:p>
+    <w:p>
+      <w:pPr>
+        <w:spacing w:before="180" w:after="60"/>
+      </w:pPr>
+      <w:r>
         <w:rPr>
+          <w:b/>
           <w:i/>
         </w:rPr>
-        <w:t>Instructions:</w:t>
-      </w:r>
-      <w:r>
-        <w:t xml:space="preserve"> Revise each sentence to correct the parallelism error or to create the specified construction.</w:t>
+        <w:t>Exercises</w:t>
       </w:r>
     </w:p>
     <w:p>
@@ -529,10 +983,13 @@
         <w:rPr>
           <w:b/>
         </w:rPr>
-        <w:t xml:space="preserve">0.G  </w:t>
+        <w:t xml:space="preserve">4.A  </w:t>
       </w:r>
       <w:r>
-        <w:t xml:space="preserve"> Correct the parallelism error:</w:t>
+        <w:t xml:space="preserve"> Correct the parallelism error: </w:t>
+      </w:r>
+      <w:r>
+        <w:t>She likes swimming, hiking, and to ride bikes.</w:t>
       </w:r>
     </w:p>
     <w:p>
@@ -550,35 +1007,19 @@
     </w:p>
     <w:p>
       <w:pPr>
-        <w:spacing w:before="0" w:after="60"/>
-      </w:pPr>
-      <w:r>
-        <w:rPr>
-          <w:i/>
-        </w:rPr>
-        <w:t>She likes swimming, hiking, and to ride bikes.</w:t>
-      </w:r>
-    </w:p>
-    <w:p>
-      <w:pPr>
-        <w:spacing w:before="0" w:after="60"/>
-      </w:pPr>
-      <w:r>
-        <w:t>Revised:</w:t>
-      </w:r>
-    </w:p>
-    <w:p>
-      <w:pPr>
         <w:spacing w:before="120" w:after="60"/>
       </w:pPr>
       <w:r>
         <w:rPr>
           <w:b/>
         </w:rPr>
-        <w:t xml:space="preserve">0.H  </w:t>
+        <w:t xml:space="preserve">4.B  </w:t>
       </w:r>
       <w:r>
-        <w:t xml:space="preserve"> Correct the parallelism error:</w:t>
+        <w:t xml:space="preserve"> Correct the parallelism error: </w:t>
+      </w:r>
+      <w:r>
+        <w:t>The candidate promised to cut taxes and creating jobs.</w:t>
       </w:r>
     </w:p>
     <w:p>
@@ -596,35 +1037,31 @@
     </w:p>
     <w:p>
       <w:pPr>
-        <w:spacing w:before="0" w:after="60"/>
-      </w:pPr>
-      <w:r>
-        <w:rPr>
-          <w:i/>
-        </w:rPr>
-        <w:t>The candidate promised to cut taxes and creating jobs.</w:t>
-      </w:r>
-    </w:p>
-    <w:p>
-      <w:pPr>
-        <w:spacing w:before="0" w:after="60"/>
-      </w:pPr>
-      <w:r>
-        <w:t>Revised:</w:t>
-      </w:r>
-    </w:p>
-    <w:p>
-      <w:pPr>
         <w:spacing w:before="120" w:after="60"/>
       </w:pPr>
       <w:r>
         <w:rPr>
           <w:b/>
         </w:rPr>
-        <w:t xml:space="preserve">0.I  </w:t>
+        <w:t xml:space="preserve">4.C  </w:t>
       </w:r>
       <w:r>
-        <w:t xml:space="preserve"> Rewrite as a cleft sentence emphasizing "the budget":</w:t>
+        <w:t xml:space="preserve"> Rewrite as a cleft sentence emphasizing </w:t>
+      </w:r>
+      <w:r>
+        <w:t>"</w:t>
+      </w:r>
+      <w:r>
+        <w:t>the budget</w:t>
+      </w:r>
+      <w:r>
+        <w:t>"</w:t>
+      </w:r>
+      <w:r>
+        <w:t xml:space="preserve">: </w:t>
+      </w:r>
+      <w:r>
+        <w:t>The committee rejected the budget.</w:t>
       </w:r>
     </w:p>
     <w:p>
@@ -642,35 +1079,19 @@
     </w:p>
     <w:p>
       <w:pPr>
-        <w:spacing w:before="0" w:after="60"/>
-      </w:pPr>
-      <w:r>
-        <w:rPr>
-          <w:i/>
-        </w:rPr>
-        <w:t>The committee rejected the budget.</w:t>
-      </w:r>
-    </w:p>
-    <w:p>
-      <w:pPr>
-        <w:spacing w:before="0" w:after="60"/>
-      </w:pPr>
-      <w:r>
-        <w:t>Cleft version:</w:t>
-      </w:r>
-    </w:p>
-    <w:p>
-      <w:pPr>
         <w:spacing w:before="120" w:after="60"/>
       </w:pPr>
       <w:r>
         <w:rPr>
           <w:b/>
         </w:rPr>
-        <w:t xml:space="preserve">0.J  </w:t>
+        <w:t xml:space="preserve">4.D  </w:t>
       </w:r>
       <w:r>
-        <w:t xml:space="preserve"> Rewrite using extraposition:</w:t>
+        <w:t xml:space="preserve"> Rewrite using extraposition: </w:t>
+      </w:r>
+      <w:r>
+        <w:t>That she would resign surprised everyone.</w:t>
       </w:r>
     </w:p>
     <w:p>
@@ -688,13 +1109,26 @@
     </w:p>
     <w:p>
       <w:pPr>
-        <w:spacing w:before="0" w:after="60"/>
+        <w:spacing w:before="240" w:after="120"/>
       </w:pPr>
       <w:r>
         <w:rPr>
+          <w:b/>
+          <w:sz w:val="24"/>
+        </w:rPr>
+        <w:t>Section 5: Part 5: Passage Analysis</w:t>
+      </w:r>
+    </w:p>
+    <w:p>
+      <w:pPr>
+        <w:spacing w:before="180" w:after="60"/>
+      </w:pPr>
+      <w:r>
+        <w:rPr>
+          <w:b/>
           <w:i/>
         </w:rPr>
-        <w:t>That she would resign surprised everyone.</w:t>
+        <w:t>Instructions</w:t>
       </w:r>
     </w:p>
     <w:p>
@@ -702,7 +1136,7 @@
         <w:spacing w:before="0" w:after="60"/>
       </w:pPr>
       <w:r>
-        <w:t>Extraposed version:</w:t>
+        <w:t>Read the passage and answer the questions.</w:t>
       </w:r>
     </w:p>
     <w:p>
@@ -710,24 +1144,19 @@
         <w:spacing w:before="0" w:after="60"/>
       </w:pPr>
       <w:r>
-        <w:rPr>
-          <w:i/>
-        </w:rPr>
-        <w:t>Instructions:</w:t>
-      </w:r>
-      <w:r>
-        <w:t xml:space="preserve"> Read the passage and answer the questions.</w:t>
+        <w:t>What surprised the investigators was the lack of evidence. There were no witnesses. Having examined the scene, they concluded that the crime had been carefully planned. It was clear that someone with inside knowledge was responsible. To identify this person would require additional investigation.</w:t>
       </w:r>
     </w:p>
     <w:p>
       <w:pPr>
-        <w:spacing w:before="0" w:after="60"/>
+        <w:spacing w:before="180" w:after="60"/>
       </w:pPr>
       <w:r>
         <w:rPr>
+          <w:b/>
           <w:i/>
         </w:rPr>
-        <w:t>What surprised the investigators was the lack of evidence. There were no witnesses. Having examined the scene, they concluded that the crime had been carefully planned. It was clear that someone with inside knowledge was responsible. To identify this person would require additional investigation.</w:t>
+        <w:t>Exercises</w:t>
       </w:r>
     </w:p>
     <w:p>
@@ -738,7 +1167,7 @@
         <w:rPr>
           <w:b/>
         </w:rPr>
-        <w:t xml:space="preserve">0.K  </w:t>
+        <w:t xml:space="preserve">5.A  </w:t>
       </w:r>
       <w:r>
         <w:t xml:space="preserve"> Identify all nonfinite verb forms in the passage and classify each as infinitive, gerund, or participle.</w:t>
@@ -765,7 +1194,7 @@
         <w:rPr>
           <w:b/>
         </w:rPr>
-        <w:t xml:space="preserve">0.L  </w:t>
+        <w:t xml:space="preserve">5.B  </w:t>
       </w:r>
       <w:r>
         <w:t xml:space="preserve"> Identify one example of each construction type in the passage: a cleft sentence, an existential sentence, and extraposition.</w:t>
@@ -792,10 +1221,22 @@
         <w:rPr>
           <w:b/>
         </w:rPr>
-        <w:t xml:space="preserve">0.M  </w:t>
+        <w:t xml:space="preserve">5.C  </w:t>
       </w:r>
       <w:r>
-        <w:t xml:space="preserve"> The passage begins with a wh-cleft ("What surprised the investigators was the lack of evidence"). Rewrite this sentence in two other ways:</w:t>
+        <w:t xml:space="preserve"> The passage begins with a wh-cleft (</w:t>
+      </w:r>
+      <w:r>
+        <w:t>"</w:t>
+      </w:r>
+      <w:r>
+        <w:t>What surprised the investigators was the lack of evidence</w:t>
+      </w:r>
+      <w:r>
+        <w:t>"</w:t>
+      </w:r>
+      <w:r>
+        <w:t>). Rewrite this sentence in two other ways:</w:t>
       </w:r>
     </w:p>
     <w:p>
@@ -835,10 +1276,10 @@
         <w:rPr>
           <w:b/>
         </w:rPr>
-        <w:t xml:space="preserve">0.N  </w:t>
+        <w:t xml:space="preserve">5.D  </w:t>
       </w:r>
       <w:r>
-        <w:t xml:space="preserve"> Why might a writer choose to use a cleft sentence or extraposition rather than a simpler construction? In 2-3 sentences, explain the stylistic effects these constructions create.</w:t>
+        <w:t xml:space="preserve"> Why might a writer choose to use a cleft sentence or extraposition rather than a simpler construction? In 2–3 sentences, explain the stylistic effects these constructions create.</w:t>
       </w:r>
     </w:p>
     <w:p>
@@ -852,81 +1293,6 @@
           <w:color w:val="808080"/>
         </w:rPr>
         <w:t>[Your answer here]</w:t>
-      </w:r>
-    </w:p>
-    <w:p>
-      <w:pPr>
-        <w:pStyle w:val="ListBullet"/>
-        <w:spacing w:before="0" w:after="60"/>
-      </w:pPr>
-      <w:r>
-        <w:rPr>
-          <w:i/>
-        </w:rPr>
-        <w:t>Nonfinite verbs</w:t>
-      </w:r>
-      <w:r>
-        <w:t xml:space="preserve"> (infinitives, gerunds, participles) lack tense and cannot be main verbs alone.</w:t>
-      </w:r>
-    </w:p>
-    <w:p>
-      <w:pPr>
-        <w:pStyle w:val="ListBullet"/>
-        <w:spacing w:before="0" w:after="60"/>
-      </w:pPr>
-      <w:r>
-        <w:rPr>
-          <w:i/>
-        </w:rPr>
-        <w:t>Complement clauses</w:t>
-      </w:r>
-      <w:r>
-        <w:t xml:space="preserve"> complete verbs, adjectives, or nouns, differing from relative and adverb clauses.</w:t>
-      </w:r>
-    </w:p>
-    <w:p>
-      <w:pPr>
-        <w:pStyle w:val="ListBullet"/>
-        <w:spacing w:before="0" w:after="60"/>
-      </w:pPr>
-      <w:r>
-        <w:rPr>
-          <w:i/>
-        </w:rPr>
-        <w:t>Special constructions</w:t>
-      </w:r>
-      <w:r>
-        <w:t xml:space="preserve"> manipulate information structure: clefts, existentials, extraposition, topicalization.</w:t>
-      </w:r>
-    </w:p>
-    <w:p>
-      <w:pPr>
-        <w:pStyle w:val="ListBullet"/>
-        <w:spacing w:before="0" w:after="60"/>
-      </w:pPr>
-      <w:r>
-        <w:rPr>
-          <w:i/>
-        </w:rPr>
-        <w:t>Coordination</w:t>
-      </w:r>
-      <w:r>
-        <w:t xml:space="preserve"> joins equal elements; coordinated elements should be parallel.</w:t>
-      </w:r>
-    </w:p>
-    <w:p>
-      <w:pPr>
-        <w:pStyle w:val="ListBullet"/>
-        <w:spacing w:before="0" w:after="60"/>
-      </w:pPr>
-      <w:r>
-        <w:rPr>
-          <w:i/>
-        </w:rPr>
-        <w:t>Ellipsis</w:t>
-      </w:r>
-      <w:r>
-        <w:t xml:space="preserve"> omits recoverable material for efficiency.</w:t>
       </w:r>
     </w:p>
     <w:sectPr>

</xml_diff>